<commit_message>
ERS y plan de pruebas
</commit_message>
<xml_diff>
--- a/Bitacoras Semanales/Valeria/Bitacora_Valeria.docx
+++ b/Bitacoras Semanales/Valeria/Bitacora_Valeria.docx
@@ -57,7 +57,7 @@
         </w:trPr>
         <w:tc>
           <w:tcPr>
-            <w:tcW w:w="2906" w:type="dxa"/>
+            <w:tcW w:w="2833" w:type="dxa"/>
             <w:shd w:val="clear" w:color="auto" w:fill="4AB5A1"/>
             <w:vAlign w:val="center"/>
           </w:tcPr>
@@ -88,7 +88,7 @@
         </w:tc>
         <w:tc>
           <w:tcPr>
-            <w:tcW w:w="2907" w:type="dxa"/>
+            <w:tcW w:w="2823" w:type="dxa"/>
             <w:shd w:val="clear" w:color="auto" w:fill="4AB5A1"/>
             <w:vAlign w:val="center"/>
           </w:tcPr>
@@ -119,7 +119,7 @@
         </w:tc>
         <w:tc>
           <w:tcPr>
-            <w:tcW w:w="2907" w:type="dxa"/>
+            <w:tcW w:w="2838" w:type="dxa"/>
             <w:shd w:val="clear" w:color="auto" w:fill="4AB5A1"/>
             <w:vAlign w:val="center"/>
           </w:tcPr>
@@ -155,7 +155,7 @@
         </w:trPr>
         <w:tc>
           <w:tcPr>
-            <w:tcW w:w="2906" w:type="dxa"/>
+            <w:tcW w:w="2833" w:type="dxa"/>
             <w:vAlign w:val="center"/>
           </w:tcPr>
           <w:p>
@@ -189,7 +189,7 @@
         </w:tc>
         <w:tc>
           <w:tcPr>
-            <w:tcW w:w="2907" w:type="dxa"/>
+            <w:tcW w:w="2823" w:type="dxa"/>
             <w:vAlign w:val="center"/>
           </w:tcPr>
           <w:p>
@@ -215,7 +215,7 @@
         </w:tc>
         <w:tc>
           <w:tcPr>
-            <w:tcW w:w="2907" w:type="dxa"/>
+            <w:tcW w:w="2838" w:type="dxa"/>
             <w:vAlign w:val="center"/>
           </w:tcPr>
           <w:p>
@@ -246,7 +246,7 @@
         </w:trPr>
         <w:tc>
           <w:tcPr>
-            <w:tcW w:w="2906" w:type="dxa"/>
+            <w:tcW w:w="2833" w:type="dxa"/>
             <w:vAlign w:val="center"/>
           </w:tcPr>
           <w:p>
@@ -271,7 +271,7 @@
         </w:tc>
         <w:tc>
           <w:tcPr>
-            <w:tcW w:w="2907" w:type="dxa"/>
+            <w:tcW w:w="2823" w:type="dxa"/>
             <w:vAlign w:val="center"/>
           </w:tcPr>
           <w:p>
@@ -291,7 +291,103 @@
                 <w:i w:val="0"/>
                 <w:iCs w:val="0"/>
               </w:rPr>
-              <w:t>1</w:t>
+              <w:t>15/08/2022 2:00pm</w:t>
+            </w:r>
+          </w:p>
+          <w:p>
+            <w:pPr>
+              <w:jc w:val="center"/>
+              <w:rPr>
+                <w:rStyle w:val="Emphasis"/>
+                <w:rFonts w:ascii="Arial" w:hAnsi="Arial" w:cs="Arial"/>
+                <w:i w:val="0"/>
+                <w:iCs w:val="0"/>
+              </w:rPr>
+            </w:pPr>
+            <w:r>
+              <w:rPr>
+                <w:rStyle w:val="Emphasis"/>
+                <w:rFonts w:ascii="Arial" w:hAnsi="Arial" w:cs="Arial"/>
+                <w:i w:val="0"/>
+                <w:iCs w:val="0"/>
+              </w:rPr>
+              <w:t>17/08/2022 3:00pm</w:t>
+            </w:r>
+          </w:p>
+          <w:p>
+            <w:pPr>
+              <w:jc w:val="center"/>
+              <w:rPr>
+                <w:rStyle w:val="Emphasis"/>
+                <w:rFonts w:ascii="Arial" w:hAnsi="Arial" w:cs="Arial"/>
+                <w:i w:val="0"/>
+                <w:iCs w:val="0"/>
+              </w:rPr>
+            </w:pPr>
+            <w:r>
+              <w:rPr>
+                <w:rStyle w:val="Emphasis"/>
+                <w:rFonts w:ascii="Arial" w:hAnsi="Arial" w:cs="Arial"/>
+                <w:i w:val="0"/>
+                <w:iCs w:val="0"/>
+              </w:rPr>
+              <w:t>18/08/2022 2:00pm</w:t>
+            </w:r>
+          </w:p>
+        </w:tc>
+        <w:tc>
+          <w:tcPr>
+            <w:tcW w:w="2838" w:type="dxa"/>
+            <w:vAlign w:val="center"/>
+          </w:tcPr>
+          <w:p>
+            <w:pPr>
+              <w:jc w:val="center"/>
+              <w:rPr>
+                <w:rStyle w:val="Emphasis"/>
+                <w:rFonts w:ascii="Arial" w:hAnsi="Arial" w:cs="Arial"/>
+                <w:i w:val="0"/>
+                <w:iCs w:val="0"/>
+              </w:rPr>
+            </w:pPr>
+            <w:r>
+              <w:rPr>
+                <w:rStyle w:val="Emphasis"/>
+                <w:rFonts w:ascii="Arial" w:hAnsi="Arial" w:cs="Arial"/>
+                <w:i w:val="0"/>
+                <w:iCs w:val="0"/>
+              </w:rPr>
+              <w:t>Cada reunión tuvo duración de 1 hora y media.</w:t>
+            </w:r>
+          </w:p>
+        </w:tc>
+      </w:tr>
+      <w:tr>
+        <w:trPr>
+          <w:jc w:val="center"/>
+        </w:trPr>
+        <w:tc>
+          <w:tcPr>
+            <w:tcW w:w="2833" w:type="dxa"/>
+            <w:vAlign w:val="center"/>
+          </w:tcPr>
+          <w:p>
+            <w:pPr>
+              <w:rPr>
+                <w:rStyle w:val="Emphasis"/>
+                <w:rFonts w:ascii="Arial" w:hAnsi="Arial" w:cs="Arial"/>
+                <w:i w:val="0"/>
+                <w:iCs w:val="0"/>
+              </w:rPr>
+            </w:pPr>
+            <w:r>
+              <w:rPr>
+                <w:rStyle w:val="Emphasis"/>
+                <w:rFonts w:ascii="Arial" w:hAnsi="Arial" w:cs="Arial"/>
+                <w:i w:val="0"/>
+                <w:iCs w:val="0"/>
+              </w:rPr>
+              <w:t>Iniciación del ERS</w:t>
             </w:r>
             <w:r>
               <w:rPr>
@@ -300,7 +396,33 @@
                 <w:i w:val="0"/>
                 <w:iCs w:val="0"/>
               </w:rPr>
-              <w:t>5</w:t>
+              <w:t>.</w:t>
+            </w:r>
+          </w:p>
+        </w:tc>
+        <w:tc>
+          <w:tcPr>
+            <w:tcW w:w="2823" w:type="dxa"/>
+            <w:vAlign w:val="center"/>
+          </w:tcPr>
+          <w:p>
+            <w:pPr>
+              <w:jc w:val="center"/>
+              <w:rPr>
+                <w:rStyle w:val="Emphasis"/>
+                <w:rFonts w:ascii="Arial" w:hAnsi="Arial" w:cs="Arial"/>
+                <w:i w:val="0"/>
+                <w:iCs w:val="0"/>
+              </w:rPr>
+            </w:pPr>
+            <w:r>
+              <w:rPr>
+                <w:rStyle w:val="Emphasis"/>
+                <w:rFonts w:ascii="Arial" w:hAnsi="Arial" w:cs="Arial"/>
+                <w:i w:val="0"/>
+                <w:iCs w:val="0"/>
+              </w:rPr>
+              <w:t>26/08/</w:t>
             </w:r>
             <w:r>
               <w:rPr>
@@ -309,9 +431,15 @@
                 <w:i w:val="0"/>
                 <w:iCs w:val="0"/>
               </w:rPr>
-              <w:t>/08/2022 2:00pm</w:t>
+              <w:t>2022 3:00pm</w:t>
             </w:r>
           </w:p>
+        </w:tc>
+        <w:tc>
+          <w:tcPr>
+            <w:tcW w:w="2838" w:type="dxa"/>
+            <w:vAlign w:val="center"/>
+          </w:tcPr>
           <w:p>
             <w:pPr>
               <w:jc w:val="center"/>
@@ -329,7 +457,171 @@
                 <w:i w:val="0"/>
                 <w:iCs w:val="0"/>
               </w:rPr>
-              <w:t>1</w:t>
+              <w:t>Con una duración de 20 minutos, se creó una versión inicial del ERS.</w:t>
+            </w:r>
+          </w:p>
+        </w:tc>
+      </w:tr>
+      <w:tr>
+        <w:trPr>
+          <w:jc w:val="center"/>
+        </w:trPr>
+        <w:tc>
+          <w:tcPr>
+            <w:tcW w:w="2833" w:type="dxa"/>
+            <w:vAlign w:val="center"/>
+          </w:tcPr>
+          <w:p>
+            <w:pPr>
+              <w:rPr>
+                <w:rStyle w:val="Emphasis"/>
+                <w:rFonts w:ascii="Arial" w:hAnsi="Arial" w:cs="Arial"/>
+                <w:i w:val="0"/>
+                <w:iCs w:val="0"/>
+              </w:rPr>
+            </w:pPr>
+            <w:r>
+              <w:rPr>
+                <w:rStyle w:val="Emphasis"/>
+                <w:rFonts w:ascii="Arial" w:hAnsi="Arial" w:cs="Arial"/>
+                <w:i w:val="0"/>
+                <w:iCs w:val="0"/>
+              </w:rPr>
+              <w:t>Llenado del ERS.</w:t>
+            </w:r>
+          </w:p>
+        </w:tc>
+        <w:tc>
+          <w:tcPr>
+            <w:tcW w:w="2823" w:type="dxa"/>
+            <w:vAlign w:val="center"/>
+          </w:tcPr>
+          <w:p>
+            <w:pPr>
+              <w:jc w:val="center"/>
+              <w:rPr>
+                <w:rStyle w:val="Emphasis"/>
+                <w:rFonts w:ascii="Arial" w:hAnsi="Arial" w:cs="Arial"/>
+                <w:i w:val="0"/>
+                <w:iCs w:val="0"/>
+              </w:rPr>
+            </w:pPr>
+            <w:r>
+              <w:rPr>
+                <w:rStyle w:val="Emphasis"/>
+                <w:rFonts w:ascii="Arial" w:hAnsi="Arial" w:cs="Arial"/>
+                <w:i w:val="0"/>
+                <w:iCs w:val="0"/>
+              </w:rPr>
+              <w:t>28/08/2022 10:00am</w:t>
+            </w:r>
+          </w:p>
+        </w:tc>
+        <w:tc>
+          <w:tcPr>
+            <w:tcW w:w="2838" w:type="dxa"/>
+            <w:vAlign w:val="center"/>
+          </w:tcPr>
+          <w:p>
+            <w:pPr>
+              <w:jc w:val="center"/>
+              <w:rPr>
+                <w:rStyle w:val="Emphasis"/>
+                <w:rFonts w:ascii="Arial" w:hAnsi="Arial" w:cs="Arial"/>
+                <w:i w:val="0"/>
+                <w:iCs w:val="0"/>
+              </w:rPr>
+            </w:pPr>
+            <w:r>
+              <w:rPr>
+                <w:rStyle w:val="Emphasis"/>
+                <w:rFonts w:ascii="Arial" w:hAnsi="Arial" w:cs="Arial"/>
+                <w:i w:val="0"/>
+                <w:iCs w:val="0"/>
+              </w:rPr>
+              <w:t>Con una duración de 20 minutos, se completó la introducción y parte de la descripción general del ERS.</w:t>
+            </w:r>
+          </w:p>
+        </w:tc>
+      </w:tr>
+      <w:tr>
+        <w:trPr>
+          <w:jc w:val="center"/>
+        </w:trPr>
+        <w:tc>
+          <w:tcPr>
+            <w:tcW w:w="2833" w:type="dxa"/>
+            <w:vAlign w:val="center"/>
+          </w:tcPr>
+          <w:p>
+            <w:pPr>
+              <w:rPr>
+                <w:rStyle w:val="Emphasis"/>
+                <w:rFonts w:ascii="Arial" w:hAnsi="Arial" w:cs="Arial"/>
+                <w:i w:val="0"/>
+                <w:iCs w:val="0"/>
+              </w:rPr>
+            </w:pPr>
+            <w:r>
+              <w:rPr>
+                <w:rStyle w:val="Emphasis"/>
+                <w:rFonts w:ascii="Arial" w:hAnsi="Arial" w:cs="Arial"/>
+                <w:i w:val="0"/>
+                <w:iCs w:val="0"/>
+              </w:rPr>
+              <w:t>Corrección de casos de uso y requisitos para la funcionalidad del sistema.</w:t>
+            </w:r>
+          </w:p>
+        </w:tc>
+        <w:tc>
+          <w:tcPr>
+            <w:tcW w:w="2823" w:type="dxa"/>
+            <w:vAlign w:val="center"/>
+          </w:tcPr>
+          <w:p>
+            <w:pPr>
+              <w:jc w:val="center"/>
+              <w:rPr>
+                <w:rStyle w:val="Emphasis"/>
+                <w:rFonts w:ascii="Arial" w:hAnsi="Arial" w:cs="Arial"/>
+                <w:i w:val="0"/>
+                <w:iCs w:val="0"/>
+              </w:rPr>
+            </w:pPr>
+            <w:r>
+              <w:rPr>
+                <w:rStyle w:val="Emphasis"/>
+                <w:rFonts w:ascii="Arial" w:hAnsi="Arial" w:cs="Arial"/>
+                <w:i w:val="0"/>
+                <w:iCs w:val="0"/>
+              </w:rPr>
+              <w:t>30/08/2022 7:00pm</w:t>
+            </w:r>
+          </w:p>
+        </w:tc>
+        <w:tc>
+          <w:tcPr>
+            <w:tcW w:w="2838" w:type="dxa"/>
+            <w:vAlign w:val="center"/>
+          </w:tcPr>
+          <w:p>
+            <w:pPr>
+              <w:jc w:val="center"/>
+              <w:rPr>
+                <w:rStyle w:val="Emphasis"/>
+                <w:rFonts w:ascii="Arial" w:hAnsi="Arial" w:cs="Arial"/>
+                <w:i w:val="0"/>
+                <w:iCs w:val="0"/>
+              </w:rPr>
+            </w:pPr>
+            <w:r>
+              <w:rPr>
+                <w:rStyle w:val="Emphasis"/>
+                <w:rFonts w:ascii="Arial" w:hAnsi="Arial" w:cs="Arial"/>
+                <w:i w:val="0"/>
+                <w:iCs w:val="0"/>
+              </w:rPr>
+              <w:t>En 1hrs s</w:t>
             </w:r>
             <w:r>
               <w:rPr>
@@ -338,8 +630,30 @@
                 <w:i w:val="0"/>
                 <w:iCs w:val="0"/>
               </w:rPr>
-              <w:t>7</w:t>
+              <w:t>e modificaron los casos de uso en el documento de visión y alcance del proyecto en la versión 0.2 de documento de visión y alcance.</w:t>
             </w:r>
+          </w:p>
+        </w:tc>
+      </w:tr>
+      <w:tr>
+        <w:trPr>
+          <w:jc w:val="center"/>
+        </w:trPr>
+        <w:tc>
+          <w:tcPr>
+            <w:tcW w:w="2833" w:type="dxa"/>
+            <w:vAlign w:val="center"/>
+          </w:tcPr>
+          <w:p>
+            <w:pPr>
+              <w:jc w:val="center"/>
+              <w:rPr>
+                <w:rStyle w:val="Emphasis"/>
+                <w:rFonts w:ascii="Arial" w:hAnsi="Arial" w:cs="Arial"/>
+                <w:i w:val="0"/>
+                <w:iCs w:val="0"/>
+              </w:rPr>
+            </w:pPr>
             <w:r>
               <w:rPr>
                 <w:rStyle w:val="Emphasis"/>
@@ -347,8 +661,25 @@
                 <w:i w:val="0"/>
                 <w:iCs w:val="0"/>
               </w:rPr>
-              <w:t xml:space="preserve">/08/2022 </w:t>
+              <w:t>Llenado del ERS.</w:t>
             </w:r>
+          </w:p>
+        </w:tc>
+        <w:tc>
+          <w:tcPr>
+            <w:tcW w:w="2823" w:type="dxa"/>
+            <w:vAlign w:val="center"/>
+          </w:tcPr>
+          <w:p>
+            <w:pPr>
+              <w:jc w:val="center"/>
+              <w:rPr>
+                <w:rStyle w:val="Emphasis"/>
+                <w:rFonts w:ascii="Arial" w:hAnsi="Arial" w:cs="Arial"/>
+                <w:i w:val="0"/>
+                <w:iCs w:val="0"/>
+              </w:rPr>
+            </w:pPr>
             <w:r>
               <w:rPr>
                 <w:rStyle w:val="Emphasis"/>
@@ -356,36 +687,7 @@
                 <w:i w:val="0"/>
                 <w:iCs w:val="0"/>
               </w:rPr>
-              <w:t>3</w:t>
-            </w:r>
-            <w:r>
-              <w:rPr>
-                <w:rStyle w:val="Emphasis"/>
-                <w:rFonts w:ascii="Arial" w:hAnsi="Arial" w:cs="Arial"/>
-                <w:i w:val="0"/>
-                <w:iCs w:val="0"/>
-              </w:rPr>
-              <w:t>:00pm</w:t>
-            </w:r>
-          </w:p>
-          <w:p>
-            <w:pPr>
-              <w:jc w:val="center"/>
-              <w:rPr>
-                <w:rStyle w:val="Emphasis"/>
-                <w:rFonts w:ascii="Arial" w:hAnsi="Arial" w:cs="Arial"/>
-                <w:i w:val="0"/>
-                <w:iCs w:val="0"/>
-              </w:rPr>
-            </w:pPr>
-            <w:r>
-              <w:rPr>
-                <w:rStyle w:val="Emphasis"/>
-                <w:rFonts w:ascii="Arial" w:hAnsi="Arial" w:cs="Arial"/>
-                <w:i w:val="0"/>
-                <w:iCs w:val="0"/>
-              </w:rPr>
-              <w:t>1</w:t>
+              <w:t xml:space="preserve">30/08/2022 </w:t>
             </w:r>
             <w:r>
               <w:rPr>
@@ -403,13 +705,13 @@
                 <w:i w:val="0"/>
                 <w:iCs w:val="0"/>
               </w:rPr>
-              <w:t>/08/2022 2:00pm</w:t>
+              <w:t>:00pm</w:t>
             </w:r>
           </w:p>
         </w:tc>
         <w:tc>
           <w:tcPr>
-            <w:tcW w:w="2907" w:type="dxa"/>
+            <w:tcW w:w="2838" w:type="dxa"/>
             <w:vAlign w:val="center"/>
           </w:tcPr>
           <w:p>
@@ -429,7 +731,7 @@
                 <w:i w:val="0"/>
                 <w:iCs w:val="0"/>
               </w:rPr>
-              <w:t>Cada reunión tuvo duración de 1 hora y media.</w:t>
+              <w:t>Con una duración de 2hrs Se llenaron los requerimientos funcionales, no funcionales e interfaces del ERS.</w:t>
             </w:r>
           </w:p>
         </w:tc>
@@ -440,11 +742,12 @@
         </w:trPr>
         <w:tc>
           <w:tcPr>
-            <w:tcW w:w="2906" w:type="dxa"/>
-            <w:vAlign w:val="center"/>
-          </w:tcPr>
-          <w:p>
-            <w:pPr>
+            <w:tcW w:w="2833" w:type="dxa"/>
+            <w:vAlign w:val="center"/>
+          </w:tcPr>
+          <w:p>
+            <w:pPr>
+              <w:jc w:val="center"/>
               <w:rPr>
                 <w:rStyle w:val="Emphasis"/>
                 <w:rFonts w:ascii="Arial" w:hAnsi="Arial" w:cs="Arial"/>
@@ -459,8 +762,25 @@
                 <w:i w:val="0"/>
                 <w:iCs w:val="0"/>
               </w:rPr>
-              <w:t>Iniciación del ERS</w:t>
+              <w:t>Pruebas con código</w:t>
             </w:r>
+          </w:p>
+        </w:tc>
+        <w:tc>
+          <w:tcPr>
+            <w:tcW w:w="2823" w:type="dxa"/>
+            <w:vAlign w:val="center"/>
+          </w:tcPr>
+          <w:p>
+            <w:pPr>
+              <w:jc w:val="center"/>
+              <w:rPr>
+                <w:rStyle w:val="Emphasis"/>
+                <w:rFonts w:ascii="Arial" w:hAnsi="Arial" w:cs="Arial"/>
+                <w:i w:val="0"/>
+                <w:iCs w:val="0"/>
+              </w:rPr>
+            </w:pPr>
             <w:r>
               <w:rPr>
                 <w:rStyle w:val="Emphasis"/>
@@ -468,13 +788,13 @@
                 <w:i w:val="0"/>
                 <w:iCs w:val="0"/>
               </w:rPr>
-              <w:t>.</w:t>
+              <w:t>31/08/2022 3:00pm</w:t>
             </w:r>
           </w:p>
         </w:tc>
         <w:tc>
           <w:tcPr>
-            <w:tcW w:w="2907" w:type="dxa"/>
+            <w:tcW w:w="2838" w:type="dxa"/>
             <w:vAlign w:val="center"/>
           </w:tcPr>
           <w:p>
@@ -494,42 +814,7 @@
                 <w:i w:val="0"/>
                 <w:iCs w:val="0"/>
               </w:rPr>
-              <w:t>26/08/</w:t>
-            </w:r>
-            <w:r>
-              <w:rPr>
-                <w:rStyle w:val="Emphasis"/>
-                <w:rFonts w:ascii="Arial" w:hAnsi="Arial" w:cs="Arial"/>
-                <w:i w:val="0"/>
-                <w:iCs w:val="0"/>
-              </w:rPr>
-              <w:t>2022 3:00pm</w:t>
-            </w:r>
-          </w:p>
-        </w:tc>
-        <w:tc>
-          <w:tcPr>
-            <w:tcW w:w="2907" w:type="dxa"/>
-            <w:vAlign w:val="center"/>
-          </w:tcPr>
-          <w:p>
-            <w:pPr>
-              <w:jc w:val="center"/>
-              <w:rPr>
-                <w:rStyle w:val="Emphasis"/>
-                <w:rFonts w:ascii="Arial" w:hAnsi="Arial" w:cs="Arial"/>
-                <w:i w:val="0"/>
-                <w:iCs w:val="0"/>
-              </w:rPr>
-            </w:pPr>
-            <w:r>
-              <w:rPr>
-                <w:rStyle w:val="Emphasis"/>
-                <w:rFonts w:ascii="Arial" w:hAnsi="Arial" w:cs="Arial"/>
-                <w:i w:val="0"/>
-                <w:iCs w:val="0"/>
-              </w:rPr>
-              <w:t>Con una duración de 20 minutos, se creó una versión inicial del ERS.</w:t>
+              <w:t>Con una duración de 2hrs se probó un código base para la extracción de bases de datos.</w:t>
             </w:r>
           </w:p>
         </w:tc>
@@ -540,11 +825,12 @@
         </w:trPr>
         <w:tc>
           <w:tcPr>
-            <w:tcW w:w="2906" w:type="dxa"/>
-            <w:vAlign w:val="center"/>
-          </w:tcPr>
-          <w:p>
-            <w:pPr>
+            <w:tcW w:w="2833" w:type="dxa"/>
+            <w:vAlign w:val="center"/>
+          </w:tcPr>
+          <w:p>
+            <w:pPr>
+              <w:jc w:val="center"/>
               <w:rPr>
                 <w:rStyle w:val="Emphasis"/>
                 <w:rFonts w:ascii="Arial" w:hAnsi="Arial" w:cs="Arial"/>
@@ -559,13 +845,13 @@
                 <w:i w:val="0"/>
                 <w:iCs w:val="0"/>
               </w:rPr>
-              <w:t>Llenado del ERS.</w:t>
+              <w:t>Plan de pruebas</w:t>
             </w:r>
           </w:p>
         </w:tc>
         <w:tc>
           <w:tcPr>
-            <w:tcW w:w="2907" w:type="dxa"/>
+            <w:tcW w:w="2823" w:type="dxa"/>
             <w:vAlign w:val="center"/>
           </w:tcPr>
           <w:p>
@@ -585,13 +871,13 @@
                 <w:i w:val="0"/>
                 <w:iCs w:val="0"/>
               </w:rPr>
-              <w:t>28/08/2022 10:00am</w:t>
+              <w:t>01/09/2022 3:00pm</w:t>
             </w:r>
           </w:p>
         </w:tc>
         <w:tc>
           <w:tcPr>
-            <w:tcW w:w="2907" w:type="dxa"/>
+            <w:tcW w:w="2838" w:type="dxa"/>
             <w:vAlign w:val="center"/>
           </w:tcPr>
           <w:p>
@@ -611,7 +897,7 @@
                 <w:i w:val="0"/>
                 <w:iCs w:val="0"/>
               </w:rPr>
-              <w:t>Con una duración de 20 minutos, se completó la introducción y parte de la descripción general del ERS.</w:t>
+              <w:t>Con una duración de 1hrs analizó cómo realizar un plan de pruebas y se inició su documentación.</w:t>
             </w:r>
           </w:p>
         </w:tc>
@@ -622,11 +908,12 @@
         </w:trPr>
         <w:tc>
           <w:tcPr>
-            <w:tcW w:w="2906" w:type="dxa"/>
-            <w:vAlign w:val="center"/>
-          </w:tcPr>
-          <w:p>
-            <w:pPr>
+            <w:tcW w:w="2833" w:type="dxa"/>
+            <w:vAlign w:val="center"/>
+          </w:tcPr>
+          <w:p>
+            <w:pPr>
+              <w:jc w:val="center"/>
               <w:rPr>
                 <w:rStyle w:val="Emphasis"/>
                 <w:rFonts w:ascii="Arial" w:hAnsi="Arial" w:cs="Arial"/>
@@ -641,13 +928,13 @@
                 <w:i w:val="0"/>
                 <w:iCs w:val="0"/>
               </w:rPr>
-              <w:t>Corrección de casos de uso y requisitos para la funcionalidad del sistema.</w:t>
+              <w:t>Llenado y revisión del ERS</w:t>
             </w:r>
           </w:p>
         </w:tc>
         <w:tc>
           <w:tcPr>
-            <w:tcW w:w="2907" w:type="dxa"/>
+            <w:tcW w:w="2823" w:type="dxa"/>
             <w:vAlign w:val="center"/>
           </w:tcPr>
           <w:p>
@@ -667,13 +954,13 @@
                 <w:i w:val="0"/>
                 <w:iCs w:val="0"/>
               </w:rPr>
-              <w:t>30/08/2022 7:00pm</w:t>
+              <w:t>02/09/2022 4:00pm</w:t>
             </w:r>
           </w:p>
         </w:tc>
         <w:tc>
           <w:tcPr>
-            <w:tcW w:w="2907" w:type="dxa"/>
+            <w:tcW w:w="2838" w:type="dxa"/>
             <w:vAlign w:val="center"/>
           </w:tcPr>
           <w:p>
@@ -693,7 +980,7 @@
                 <w:i w:val="0"/>
                 <w:iCs w:val="0"/>
               </w:rPr>
-              <w:t>Se modificaron los casos de uso en el documento de visión y alcance del proyecto en la versión 0.2 de documento de visión y alcance.</w:t>
+              <w:t>Con una duración de 3hrs, se revisó el ERS y se llenó cada funcionalidad faltante.</w:t>
             </w:r>
           </w:p>
         </w:tc>
@@ -704,52 +991,52 @@
         </w:trPr>
         <w:tc>
           <w:tcPr>
-            <w:tcW w:w="2906" w:type="dxa"/>
-            <w:vAlign w:val="center"/>
-          </w:tcPr>
-          <w:p>
-            <w:pPr>
-              <w:jc w:val="center"/>
-              <w:rPr>
-                <w:rStyle w:val="Emphasis"/>
-                <w:rFonts w:ascii="Arial" w:hAnsi="Arial" w:cs="Arial"/>
-                <w:i w:val="0"/>
-                <w:iCs w:val="0"/>
-              </w:rPr>
-            </w:pPr>
-          </w:p>
-          <w:p>
-            <w:pPr>
-              <w:jc w:val="center"/>
-              <w:rPr>
-                <w:rStyle w:val="Emphasis"/>
-                <w:rFonts w:ascii="Arial" w:hAnsi="Arial" w:cs="Arial"/>
-                <w:i w:val="0"/>
-                <w:iCs w:val="0"/>
-              </w:rPr>
-            </w:pPr>
-          </w:p>
-        </w:tc>
-        <w:tc>
-          <w:tcPr>
-            <w:tcW w:w="2907" w:type="dxa"/>
-            <w:vAlign w:val="center"/>
-          </w:tcPr>
-          <w:p>
-            <w:pPr>
-              <w:jc w:val="center"/>
-              <w:rPr>
-                <w:rStyle w:val="Emphasis"/>
-                <w:rFonts w:ascii="Arial" w:hAnsi="Arial" w:cs="Arial"/>
-                <w:i w:val="0"/>
-                <w:iCs w:val="0"/>
-              </w:rPr>
-            </w:pPr>
-          </w:p>
-        </w:tc>
-        <w:tc>
-          <w:tcPr>
-            <w:tcW w:w="2907" w:type="dxa"/>
+            <w:tcW w:w="2833" w:type="dxa"/>
+            <w:vAlign w:val="center"/>
+          </w:tcPr>
+          <w:p>
+            <w:pPr>
+              <w:jc w:val="center"/>
+              <w:rPr>
+                <w:rStyle w:val="Emphasis"/>
+                <w:rFonts w:ascii="Arial" w:hAnsi="Arial" w:cs="Arial"/>
+                <w:i w:val="0"/>
+                <w:iCs w:val="0"/>
+              </w:rPr>
+            </w:pPr>
+          </w:p>
+          <w:p>
+            <w:pPr>
+              <w:jc w:val="center"/>
+              <w:rPr>
+                <w:rStyle w:val="Emphasis"/>
+                <w:rFonts w:ascii="Arial" w:hAnsi="Arial" w:cs="Arial"/>
+                <w:i w:val="0"/>
+                <w:iCs w:val="0"/>
+              </w:rPr>
+            </w:pPr>
+          </w:p>
+        </w:tc>
+        <w:tc>
+          <w:tcPr>
+            <w:tcW w:w="2823" w:type="dxa"/>
+            <w:vAlign w:val="center"/>
+          </w:tcPr>
+          <w:p>
+            <w:pPr>
+              <w:jc w:val="center"/>
+              <w:rPr>
+                <w:rStyle w:val="Emphasis"/>
+                <w:rFonts w:ascii="Arial" w:hAnsi="Arial" w:cs="Arial"/>
+                <w:i w:val="0"/>
+                <w:iCs w:val="0"/>
+              </w:rPr>
+            </w:pPr>
+          </w:p>
+        </w:tc>
+        <w:tc>
+          <w:tcPr>
+            <w:tcW w:w="2838" w:type="dxa"/>
             <w:vAlign w:val="center"/>
           </w:tcPr>
           <w:p>
@@ -771,52 +1058,52 @@
         </w:trPr>
         <w:tc>
           <w:tcPr>
-            <w:tcW w:w="2906" w:type="dxa"/>
-            <w:vAlign w:val="center"/>
-          </w:tcPr>
-          <w:p>
-            <w:pPr>
-              <w:jc w:val="center"/>
-              <w:rPr>
-                <w:rStyle w:val="Emphasis"/>
-                <w:rFonts w:ascii="Arial" w:hAnsi="Arial" w:cs="Arial"/>
-                <w:i w:val="0"/>
-                <w:iCs w:val="0"/>
-              </w:rPr>
-            </w:pPr>
-          </w:p>
-          <w:p>
-            <w:pPr>
-              <w:jc w:val="center"/>
-              <w:rPr>
-                <w:rStyle w:val="Emphasis"/>
-                <w:rFonts w:ascii="Arial" w:hAnsi="Arial" w:cs="Arial"/>
-                <w:i w:val="0"/>
-                <w:iCs w:val="0"/>
-              </w:rPr>
-            </w:pPr>
-          </w:p>
-        </w:tc>
-        <w:tc>
-          <w:tcPr>
-            <w:tcW w:w="2907" w:type="dxa"/>
-            <w:vAlign w:val="center"/>
-          </w:tcPr>
-          <w:p>
-            <w:pPr>
-              <w:jc w:val="center"/>
-              <w:rPr>
-                <w:rStyle w:val="Emphasis"/>
-                <w:rFonts w:ascii="Arial" w:hAnsi="Arial" w:cs="Arial"/>
-                <w:i w:val="0"/>
-                <w:iCs w:val="0"/>
-              </w:rPr>
-            </w:pPr>
-          </w:p>
-        </w:tc>
-        <w:tc>
-          <w:tcPr>
-            <w:tcW w:w="2907" w:type="dxa"/>
+            <w:tcW w:w="2833" w:type="dxa"/>
+            <w:vAlign w:val="center"/>
+          </w:tcPr>
+          <w:p>
+            <w:pPr>
+              <w:jc w:val="center"/>
+              <w:rPr>
+                <w:rStyle w:val="Emphasis"/>
+                <w:rFonts w:ascii="Arial" w:hAnsi="Arial" w:cs="Arial"/>
+                <w:i w:val="0"/>
+                <w:iCs w:val="0"/>
+              </w:rPr>
+            </w:pPr>
+          </w:p>
+          <w:p>
+            <w:pPr>
+              <w:jc w:val="center"/>
+              <w:rPr>
+                <w:rStyle w:val="Emphasis"/>
+                <w:rFonts w:ascii="Arial" w:hAnsi="Arial" w:cs="Arial"/>
+                <w:i w:val="0"/>
+                <w:iCs w:val="0"/>
+              </w:rPr>
+            </w:pPr>
+          </w:p>
+        </w:tc>
+        <w:tc>
+          <w:tcPr>
+            <w:tcW w:w="2823" w:type="dxa"/>
+            <w:vAlign w:val="center"/>
+          </w:tcPr>
+          <w:p>
+            <w:pPr>
+              <w:jc w:val="center"/>
+              <w:rPr>
+                <w:rStyle w:val="Emphasis"/>
+                <w:rFonts w:ascii="Arial" w:hAnsi="Arial" w:cs="Arial"/>
+                <w:i w:val="0"/>
+                <w:iCs w:val="0"/>
+              </w:rPr>
+            </w:pPr>
+          </w:p>
+        </w:tc>
+        <w:tc>
+          <w:tcPr>
+            <w:tcW w:w="2838" w:type="dxa"/>
             <w:vAlign w:val="center"/>
           </w:tcPr>
           <w:p>
@@ -838,52 +1125,52 @@
         </w:trPr>
         <w:tc>
           <w:tcPr>
-            <w:tcW w:w="2906" w:type="dxa"/>
-            <w:vAlign w:val="center"/>
-          </w:tcPr>
-          <w:p>
-            <w:pPr>
-              <w:jc w:val="center"/>
-              <w:rPr>
-                <w:rStyle w:val="Emphasis"/>
-                <w:rFonts w:ascii="Arial" w:hAnsi="Arial" w:cs="Arial"/>
-                <w:i w:val="0"/>
-                <w:iCs w:val="0"/>
-              </w:rPr>
-            </w:pPr>
-          </w:p>
-          <w:p>
-            <w:pPr>
-              <w:jc w:val="center"/>
-              <w:rPr>
-                <w:rStyle w:val="Emphasis"/>
-                <w:rFonts w:ascii="Arial" w:hAnsi="Arial" w:cs="Arial"/>
-                <w:i w:val="0"/>
-                <w:iCs w:val="0"/>
-              </w:rPr>
-            </w:pPr>
-          </w:p>
-        </w:tc>
-        <w:tc>
-          <w:tcPr>
-            <w:tcW w:w="2907" w:type="dxa"/>
-            <w:vAlign w:val="center"/>
-          </w:tcPr>
-          <w:p>
-            <w:pPr>
-              <w:jc w:val="center"/>
-              <w:rPr>
-                <w:rStyle w:val="Emphasis"/>
-                <w:rFonts w:ascii="Arial" w:hAnsi="Arial" w:cs="Arial"/>
-                <w:i w:val="0"/>
-                <w:iCs w:val="0"/>
-              </w:rPr>
-            </w:pPr>
-          </w:p>
-        </w:tc>
-        <w:tc>
-          <w:tcPr>
-            <w:tcW w:w="2907" w:type="dxa"/>
+            <w:tcW w:w="2833" w:type="dxa"/>
+            <w:vAlign w:val="center"/>
+          </w:tcPr>
+          <w:p>
+            <w:pPr>
+              <w:jc w:val="center"/>
+              <w:rPr>
+                <w:rStyle w:val="Emphasis"/>
+                <w:rFonts w:ascii="Arial" w:hAnsi="Arial" w:cs="Arial"/>
+                <w:i w:val="0"/>
+                <w:iCs w:val="0"/>
+              </w:rPr>
+            </w:pPr>
+          </w:p>
+          <w:p>
+            <w:pPr>
+              <w:jc w:val="center"/>
+              <w:rPr>
+                <w:rStyle w:val="Emphasis"/>
+                <w:rFonts w:ascii="Arial" w:hAnsi="Arial" w:cs="Arial"/>
+                <w:i w:val="0"/>
+                <w:iCs w:val="0"/>
+              </w:rPr>
+            </w:pPr>
+          </w:p>
+        </w:tc>
+        <w:tc>
+          <w:tcPr>
+            <w:tcW w:w="2823" w:type="dxa"/>
+            <w:vAlign w:val="center"/>
+          </w:tcPr>
+          <w:p>
+            <w:pPr>
+              <w:jc w:val="center"/>
+              <w:rPr>
+                <w:rStyle w:val="Emphasis"/>
+                <w:rFonts w:ascii="Arial" w:hAnsi="Arial" w:cs="Arial"/>
+                <w:i w:val="0"/>
+                <w:iCs w:val="0"/>
+              </w:rPr>
+            </w:pPr>
+          </w:p>
+        </w:tc>
+        <w:tc>
+          <w:tcPr>
+            <w:tcW w:w="2838" w:type="dxa"/>
             <w:vAlign w:val="center"/>
           </w:tcPr>
           <w:p>
@@ -905,52 +1192,52 @@
         </w:trPr>
         <w:tc>
           <w:tcPr>
-            <w:tcW w:w="2906" w:type="dxa"/>
-            <w:vAlign w:val="center"/>
-          </w:tcPr>
-          <w:p>
-            <w:pPr>
-              <w:jc w:val="center"/>
-              <w:rPr>
-                <w:rStyle w:val="Emphasis"/>
-                <w:rFonts w:ascii="Arial" w:hAnsi="Arial" w:cs="Arial"/>
-                <w:i w:val="0"/>
-                <w:iCs w:val="0"/>
-              </w:rPr>
-            </w:pPr>
-          </w:p>
-          <w:p>
-            <w:pPr>
-              <w:jc w:val="center"/>
-              <w:rPr>
-                <w:rStyle w:val="Emphasis"/>
-                <w:rFonts w:ascii="Arial" w:hAnsi="Arial" w:cs="Arial"/>
-                <w:i w:val="0"/>
-                <w:iCs w:val="0"/>
-              </w:rPr>
-            </w:pPr>
-          </w:p>
-        </w:tc>
-        <w:tc>
-          <w:tcPr>
-            <w:tcW w:w="2907" w:type="dxa"/>
-            <w:vAlign w:val="center"/>
-          </w:tcPr>
-          <w:p>
-            <w:pPr>
-              <w:jc w:val="center"/>
-              <w:rPr>
-                <w:rStyle w:val="Emphasis"/>
-                <w:rFonts w:ascii="Arial" w:hAnsi="Arial" w:cs="Arial"/>
-                <w:i w:val="0"/>
-                <w:iCs w:val="0"/>
-              </w:rPr>
-            </w:pPr>
-          </w:p>
-        </w:tc>
-        <w:tc>
-          <w:tcPr>
-            <w:tcW w:w="2907" w:type="dxa"/>
+            <w:tcW w:w="2833" w:type="dxa"/>
+            <w:vAlign w:val="center"/>
+          </w:tcPr>
+          <w:p>
+            <w:pPr>
+              <w:jc w:val="center"/>
+              <w:rPr>
+                <w:rStyle w:val="Emphasis"/>
+                <w:rFonts w:ascii="Arial" w:hAnsi="Arial" w:cs="Arial"/>
+                <w:i w:val="0"/>
+                <w:iCs w:val="0"/>
+              </w:rPr>
+            </w:pPr>
+          </w:p>
+          <w:p>
+            <w:pPr>
+              <w:jc w:val="center"/>
+              <w:rPr>
+                <w:rStyle w:val="Emphasis"/>
+                <w:rFonts w:ascii="Arial" w:hAnsi="Arial" w:cs="Arial"/>
+                <w:i w:val="0"/>
+                <w:iCs w:val="0"/>
+              </w:rPr>
+            </w:pPr>
+          </w:p>
+        </w:tc>
+        <w:tc>
+          <w:tcPr>
+            <w:tcW w:w="2823" w:type="dxa"/>
+            <w:vAlign w:val="center"/>
+          </w:tcPr>
+          <w:p>
+            <w:pPr>
+              <w:jc w:val="center"/>
+              <w:rPr>
+                <w:rStyle w:val="Emphasis"/>
+                <w:rFonts w:ascii="Arial" w:hAnsi="Arial" w:cs="Arial"/>
+                <w:i w:val="0"/>
+                <w:iCs w:val="0"/>
+              </w:rPr>
+            </w:pPr>
+          </w:p>
+        </w:tc>
+        <w:tc>
+          <w:tcPr>
+            <w:tcW w:w="2838" w:type="dxa"/>
             <w:vAlign w:val="center"/>
           </w:tcPr>
           <w:p>
@@ -972,52 +1259,52 @@
         </w:trPr>
         <w:tc>
           <w:tcPr>
-            <w:tcW w:w="2906" w:type="dxa"/>
-            <w:vAlign w:val="center"/>
-          </w:tcPr>
-          <w:p>
-            <w:pPr>
-              <w:jc w:val="center"/>
-              <w:rPr>
-                <w:rStyle w:val="Emphasis"/>
-                <w:rFonts w:ascii="Arial" w:hAnsi="Arial" w:cs="Arial"/>
-                <w:i w:val="0"/>
-                <w:iCs w:val="0"/>
-              </w:rPr>
-            </w:pPr>
-          </w:p>
-          <w:p>
-            <w:pPr>
-              <w:jc w:val="center"/>
-              <w:rPr>
-                <w:rStyle w:val="Emphasis"/>
-                <w:rFonts w:ascii="Arial" w:hAnsi="Arial" w:cs="Arial"/>
-                <w:i w:val="0"/>
-                <w:iCs w:val="0"/>
-              </w:rPr>
-            </w:pPr>
-          </w:p>
-        </w:tc>
-        <w:tc>
-          <w:tcPr>
-            <w:tcW w:w="2907" w:type="dxa"/>
-            <w:vAlign w:val="center"/>
-          </w:tcPr>
-          <w:p>
-            <w:pPr>
-              <w:jc w:val="center"/>
-              <w:rPr>
-                <w:rStyle w:val="Emphasis"/>
-                <w:rFonts w:ascii="Arial" w:hAnsi="Arial" w:cs="Arial"/>
-                <w:i w:val="0"/>
-                <w:iCs w:val="0"/>
-              </w:rPr>
-            </w:pPr>
-          </w:p>
-        </w:tc>
-        <w:tc>
-          <w:tcPr>
-            <w:tcW w:w="2907" w:type="dxa"/>
+            <w:tcW w:w="2833" w:type="dxa"/>
+            <w:vAlign w:val="center"/>
+          </w:tcPr>
+          <w:p>
+            <w:pPr>
+              <w:jc w:val="center"/>
+              <w:rPr>
+                <w:rStyle w:val="Emphasis"/>
+                <w:rFonts w:ascii="Arial" w:hAnsi="Arial" w:cs="Arial"/>
+                <w:i w:val="0"/>
+                <w:iCs w:val="0"/>
+              </w:rPr>
+            </w:pPr>
+          </w:p>
+          <w:p>
+            <w:pPr>
+              <w:jc w:val="center"/>
+              <w:rPr>
+                <w:rStyle w:val="Emphasis"/>
+                <w:rFonts w:ascii="Arial" w:hAnsi="Arial" w:cs="Arial"/>
+                <w:i w:val="0"/>
+                <w:iCs w:val="0"/>
+              </w:rPr>
+            </w:pPr>
+          </w:p>
+        </w:tc>
+        <w:tc>
+          <w:tcPr>
+            <w:tcW w:w="2823" w:type="dxa"/>
+            <w:vAlign w:val="center"/>
+          </w:tcPr>
+          <w:p>
+            <w:pPr>
+              <w:jc w:val="center"/>
+              <w:rPr>
+                <w:rStyle w:val="Emphasis"/>
+                <w:rFonts w:ascii="Arial" w:hAnsi="Arial" w:cs="Arial"/>
+                <w:i w:val="0"/>
+                <w:iCs w:val="0"/>
+              </w:rPr>
+            </w:pPr>
+          </w:p>
+        </w:tc>
+        <w:tc>
+          <w:tcPr>
+            <w:tcW w:w="2838" w:type="dxa"/>
             <w:vAlign w:val="center"/>
           </w:tcPr>
           <w:p>
@@ -1039,52 +1326,52 @@
         </w:trPr>
         <w:tc>
           <w:tcPr>
-            <w:tcW w:w="2906" w:type="dxa"/>
-            <w:vAlign w:val="center"/>
-          </w:tcPr>
-          <w:p>
-            <w:pPr>
-              <w:jc w:val="center"/>
-              <w:rPr>
-                <w:rStyle w:val="Emphasis"/>
-                <w:rFonts w:ascii="Arial" w:hAnsi="Arial" w:cs="Arial"/>
-                <w:i w:val="0"/>
-                <w:iCs w:val="0"/>
-              </w:rPr>
-            </w:pPr>
-          </w:p>
-          <w:p>
-            <w:pPr>
-              <w:jc w:val="center"/>
-              <w:rPr>
-                <w:rStyle w:val="Emphasis"/>
-                <w:rFonts w:ascii="Arial" w:hAnsi="Arial" w:cs="Arial"/>
-                <w:i w:val="0"/>
-                <w:iCs w:val="0"/>
-              </w:rPr>
-            </w:pPr>
-          </w:p>
-        </w:tc>
-        <w:tc>
-          <w:tcPr>
-            <w:tcW w:w="2907" w:type="dxa"/>
-            <w:vAlign w:val="center"/>
-          </w:tcPr>
-          <w:p>
-            <w:pPr>
-              <w:jc w:val="center"/>
-              <w:rPr>
-                <w:rStyle w:val="Emphasis"/>
-                <w:rFonts w:ascii="Arial" w:hAnsi="Arial" w:cs="Arial"/>
-                <w:i w:val="0"/>
-                <w:iCs w:val="0"/>
-              </w:rPr>
-            </w:pPr>
-          </w:p>
-        </w:tc>
-        <w:tc>
-          <w:tcPr>
-            <w:tcW w:w="2907" w:type="dxa"/>
+            <w:tcW w:w="2833" w:type="dxa"/>
+            <w:vAlign w:val="center"/>
+          </w:tcPr>
+          <w:p>
+            <w:pPr>
+              <w:jc w:val="center"/>
+              <w:rPr>
+                <w:rStyle w:val="Emphasis"/>
+                <w:rFonts w:ascii="Arial" w:hAnsi="Arial" w:cs="Arial"/>
+                <w:i w:val="0"/>
+                <w:iCs w:val="0"/>
+              </w:rPr>
+            </w:pPr>
+          </w:p>
+          <w:p>
+            <w:pPr>
+              <w:jc w:val="center"/>
+              <w:rPr>
+                <w:rStyle w:val="Emphasis"/>
+                <w:rFonts w:ascii="Arial" w:hAnsi="Arial" w:cs="Arial"/>
+                <w:i w:val="0"/>
+                <w:iCs w:val="0"/>
+              </w:rPr>
+            </w:pPr>
+          </w:p>
+        </w:tc>
+        <w:tc>
+          <w:tcPr>
+            <w:tcW w:w="2823" w:type="dxa"/>
+            <w:vAlign w:val="center"/>
+          </w:tcPr>
+          <w:p>
+            <w:pPr>
+              <w:jc w:val="center"/>
+              <w:rPr>
+                <w:rStyle w:val="Emphasis"/>
+                <w:rFonts w:ascii="Arial" w:hAnsi="Arial" w:cs="Arial"/>
+                <w:i w:val="0"/>
+                <w:iCs w:val="0"/>
+              </w:rPr>
+            </w:pPr>
+          </w:p>
+        </w:tc>
+        <w:tc>
+          <w:tcPr>
+            <w:tcW w:w="2838" w:type="dxa"/>
             <w:vAlign w:val="center"/>
           </w:tcPr>
           <w:p>
@@ -1106,52 +1393,52 @@
         </w:trPr>
         <w:tc>
           <w:tcPr>
-            <w:tcW w:w="2906" w:type="dxa"/>
-            <w:vAlign w:val="center"/>
-          </w:tcPr>
-          <w:p>
-            <w:pPr>
-              <w:jc w:val="center"/>
-              <w:rPr>
-                <w:rStyle w:val="Emphasis"/>
-                <w:rFonts w:ascii="Arial" w:hAnsi="Arial" w:cs="Arial"/>
-                <w:i w:val="0"/>
-                <w:iCs w:val="0"/>
-              </w:rPr>
-            </w:pPr>
-          </w:p>
-          <w:p>
-            <w:pPr>
-              <w:jc w:val="center"/>
-              <w:rPr>
-                <w:rStyle w:val="Emphasis"/>
-                <w:rFonts w:ascii="Arial" w:hAnsi="Arial" w:cs="Arial"/>
-                <w:i w:val="0"/>
-                <w:iCs w:val="0"/>
-              </w:rPr>
-            </w:pPr>
-          </w:p>
-        </w:tc>
-        <w:tc>
-          <w:tcPr>
-            <w:tcW w:w="2907" w:type="dxa"/>
-            <w:vAlign w:val="center"/>
-          </w:tcPr>
-          <w:p>
-            <w:pPr>
-              <w:jc w:val="center"/>
-              <w:rPr>
-                <w:rStyle w:val="Emphasis"/>
-                <w:rFonts w:ascii="Arial" w:hAnsi="Arial" w:cs="Arial"/>
-                <w:i w:val="0"/>
-                <w:iCs w:val="0"/>
-              </w:rPr>
-            </w:pPr>
-          </w:p>
-        </w:tc>
-        <w:tc>
-          <w:tcPr>
-            <w:tcW w:w="2907" w:type="dxa"/>
+            <w:tcW w:w="2833" w:type="dxa"/>
+            <w:vAlign w:val="center"/>
+          </w:tcPr>
+          <w:p>
+            <w:pPr>
+              <w:jc w:val="center"/>
+              <w:rPr>
+                <w:rStyle w:val="Emphasis"/>
+                <w:rFonts w:ascii="Arial" w:hAnsi="Arial" w:cs="Arial"/>
+                <w:i w:val="0"/>
+                <w:iCs w:val="0"/>
+              </w:rPr>
+            </w:pPr>
+          </w:p>
+          <w:p>
+            <w:pPr>
+              <w:jc w:val="center"/>
+              <w:rPr>
+                <w:rStyle w:val="Emphasis"/>
+                <w:rFonts w:ascii="Arial" w:hAnsi="Arial" w:cs="Arial"/>
+                <w:i w:val="0"/>
+                <w:iCs w:val="0"/>
+              </w:rPr>
+            </w:pPr>
+          </w:p>
+        </w:tc>
+        <w:tc>
+          <w:tcPr>
+            <w:tcW w:w="2823" w:type="dxa"/>
+            <w:vAlign w:val="center"/>
+          </w:tcPr>
+          <w:p>
+            <w:pPr>
+              <w:jc w:val="center"/>
+              <w:rPr>
+                <w:rStyle w:val="Emphasis"/>
+                <w:rFonts w:ascii="Arial" w:hAnsi="Arial" w:cs="Arial"/>
+                <w:i w:val="0"/>
+                <w:iCs w:val="0"/>
+              </w:rPr>
+            </w:pPr>
+          </w:p>
+        </w:tc>
+        <w:tc>
+          <w:tcPr>
+            <w:tcW w:w="2838" w:type="dxa"/>
             <w:vAlign w:val="center"/>
           </w:tcPr>
           <w:p>
@@ -1173,52 +1460,52 @@
         </w:trPr>
         <w:tc>
           <w:tcPr>
-            <w:tcW w:w="2906" w:type="dxa"/>
-            <w:vAlign w:val="center"/>
-          </w:tcPr>
-          <w:p>
-            <w:pPr>
-              <w:jc w:val="center"/>
-              <w:rPr>
-                <w:rStyle w:val="Emphasis"/>
-                <w:rFonts w:ascii="Arial" w:hAnsi="Arial" w:cs="Arial"/>
-                <w:i w:val="0"/>
-                <w:iCs w:val="0"/>
-              </w:rPr>
-            </w:pPr>
-          </w:p>
-          <w:p>
-            <w:pPr>
-              <w:jc w:val="center"/>
-              <w:rPr>
-                <w:rStyle w:val="Emphasis"/>
-                <w:rFonts w:ascii="Arial" w:hAnsi="Arial" w:cs="Arial"/>
-                <w:i w:val="0"/>
-                <w:iCs w:val="0"/>
-              </w:rPr>
-            </w:pPr>
-          </w:p>
-        </w:tc>
-        <w:tc>
-          <w:tcPr>
-            <w:tcW w:w="2907" w:type="dxa"/>
-            <w:vAlign w:val="center"/>
-          </w:tcPr>
-          <w:p>
-            <w:pPr>
-              <w:jc w:val="center"/>
-              <w:rPr>
-                <w:rStyle w:val="Emphasis"/>
-                <w:rFonts w:ascii="Arial" w:hAnsi="Arial" w:cs="Arial"/>
-                <w:i w:val="0"/>
-                <w:iCs w:val="0"/>
-              </w:rPr>
-            </w:pPr>
-          </w:p>
-        </w:tc>
-        <w:tc>
-          <w:tcPr>
-            <w:tcW w:w="2907" w:type="dxa"/>
+            <w:tcW w:w="2833" w:type="dxa"/>
+            <w:vAlign w:val="center"/>
+          </w:tcPr>
+          <w:p>
+            <w:pPr>
+              <w:jc w:val="center"/>
+              <w:rPr>
+                <w:rStyle w:val="Emphasis"/>
+                <w:rFonts w:ascii="Arial" w:hAnsi="Arial" w:cs="Arial"/>
+                <w:i w:val="0"/>
+                <w:iCs w:val="0"/>
+              </w:rPr>
+            </w:pPr>
+          </w:p>
+          <w:p>
+            <w:pPr>
+              <w:jc w:val="center"/>
+              <w:rPr>
+                <w:rStyle w:val="Emphasis"/>
+                <w:rFonts w:ascii="Arial" w:hAnsi="Arial" w:cs="Arial"/>
+                <w:i w:val="0"/>
+                <w:iCs w:val="0"/>
+              </w:rPr>
+            </w:pPr>
+          </w:p>
+        </w:tc>
+        <w:tc>
+          <w:tcPr>
+            <w:tcW w:w="2823" w:type="dxa"/>
+            <w:vAlign w:val="center"/>
+          </w:tcPr>
+          <w:p>
+            <w:pPr>
+              <w:jc w:val="center"/>
+              <w:rPr>
+                <w:rStyle w:val="Emphasis"/>
+                <w:rFonts w:ascii="Arial" w:hAnsi="Arial" w:cs="Arial"/>
+                <w:i w:val="0"/>
+                <w:iCs w:val="0"/>
+              </w:rPr>
+            </w:pPr>
+          </w:p>
+        </w:tc>
+        <w:tc>
+          <w:tcPr>
+            <w:tcW w:w="2838" w:type="dxa"/>
             <w:vAlign w:val="center"/>
           </w:tcPr>
           <w:p>
@@ -1240,52 +1527,52 @@
         </w:trPr>
         <w:tc>
           <w:tcPr>
-            <w:tcW w:w="2906" w:type="dxa"/>
-            <w:vAlign w:val="center"/>
-          </w:tcPr>
-          <w:p>
-            <w:pPr>
-              <w:jc w:val="center"/>
-              <w:rPr>
-                <w:rStyle w:val="Emphasis"/>
-                <w:rFonts w:ascii="Arial" w:hAnsi="Arial" w:cs="Arial"/>
-                <w:i w:val="0"/>
-                <w:iCs w:val="0"/>
-              </w:rPr>
-            </w:pPr>
-          </w:p>
-          <w:p>
-            <w:pPr>
-              <w:jc w:val="center"/>
-              <w:rPr>
-                <w:rStyle w:val="Emphasis"/>
-                <w:rFonts w:ascii="Arial" w:hAnsi="Arial" w:cs="Arial"/>
-                <w:i w:val="0"/>
-                <w:iCs w:val="0"/>
-              </w:rPr>
-            </w:pPr>
-          </w:p>
-        </w:tc>
-        <w:tc>
-          <w:tcPr>
-            <w:tcW w:w="2907" w:type="dxa"/>
-            <w:vAlign w:val="center"/>
-          </w:tcPr>
-          <w:p>
-            <w:pPr>
-              <w:jc w:val="center"/>
-              <w:rPr>
-                <w:rStyle w:val="Emphasis"/>
-                <w:rFonts w:ascii="Arial" w:hAnsi="Arial" w:cs="Arial"/>
-                <w:i w:val="0"/>
-                <w:iCs w:val="0"/>
-              </w:rPr>
-            </w:pPr>
-          </w:p>
-        </w:tc>
-        <w:tc>
-          <w:tcPr>
-            <w:tcW w:w="2907" w:type="dxa"/>
+            <w:tcW w:w="2833" w:type="dxa"/>
+            <w:vAlign w:val="center"/>
+          </w:tcPr>
+          <w:p>
+            <w:pPr>
+              <w:jc w:val="center"/>
+              <w:rPr>
+                <w:rStyle w:val="Emphasis"/>
+                <w:rFonts w:ascii="Arial" w:hAnsi="Arial" w:cs="Arial"/>
+                <w:i w:val="0"/>
+                <w:iCs w:val="0"/>
+              </w:rPr>
+            </w:pPr>
+          </w:p>
+          <w:p>
+            <w:pPr>
+              <w:jc w:val="center"/>
+              <w:rPr>
+                <w:rStyle w:val="Emphasis"/>
+                <w:rFonts w:ascii="Arial" w:hAnsi="Arial" w:cs="Arial"/>
+                <w:i w:val="0"/>
+                <w:iCs w:val="0"/>
+              </w:rPr>
+            </w:pPr>
+          </w:p>
+        </w:tc>
+        <w:tc>
+          <w:tcPr>
+            <w:tcW w:w="2823" w:type="dxa"/>
+            <w:vAlign w:val="center"/>
+          </w:tcPr>
+          <w:p>
+            <w:pPr>
+              <w:jc w:val="center"/>
+              <w:rPr>
+                <w:rStyle w:val="Emphasis"/>
+                <w:rFonts w:ascii="Arial" w:hAnsi="Arial" w:cs="Arial"/>
+                <w:i w:val="0"/>
+                <w:iCs w:val="0"/>
+              </w:rPr>
+            </w:pPr>
+          </w:p>
+        </w:tc>
+        <w:tc>
+          <w:tcPr>
+            <w:tcW w:w="2838" w:type="dxa"/>
             <w:vAlign w:val="center"/>
           </w:tcPr>
           <w:p>
@@ -1307,320 +1594,52 @@
         </w:trPr>
         <w:tc>
           <w:tcPr>
-            <w:tcW w:w="2906" w:type="dxa"/>
-            <w:vAlign w:val="center"/>
-          </w:tcPr>
-          <w:p>
-            <w:pPr>
-              <w:jc w:val="center"/>
-              <w:rPr>
-                <w:rStyle w:val="Emphasis"/>
-                <w:rFonts w:ascii="Arial" w:hAnsi="Arial" w:cs="Arial"/>
-                <w:i w:val="0"/>
-                <w:iCs w:val="0"/>
-              </w:rPr>
-            </w:pPr>
-          </w:p>
-          <w:p>
-            <w:pPr>
-              <w:jc w:val="center"/>
-              <w:rPr>
-                <w:rStyle w:val="Emphasis"/>
-                <w:rFonts w:ascii="Arial" w:hAnsi="Arial" w:cs="Arial"/>
-                <w:i w:val="0"/>
-                <w:iCs w:val="0"/>
-              </w:rPr>
-            </w:pPr>
-          </w:p>
-        </w:tc>
-        <w:tc>
-          <w:tcPr>
-            <w:tcW w:w="2907" w:type="dxa"/>
-            <w:vAlign w:val="center"/>
-          </w:tcPr>
-          <w:p>
-            <w:pPr>
-              <w:jc w:val="center"/>
-              <w:rPr>
-                <w:rStyle w:val="Emphasis"/>
-                <w:rFonts w:ascii="Arial" w:hAnsi="Arial" w:cs="Arial"/>
-                <w:i w:val="0"/>
-                <w:iCs w:val="0"/>
-              </w:rPr>
-            </w:pPr>
-          </w:p>
-        </w:tc>
-        <w:tc>
-          <w:tcPr>
-            <w:tcW w:w="2907" w:type="dxa"/>
-            <w:vAlign w:val="center"/>
-          </w:tcPr>
-          <w:p>
-            <w:pPr>
-              <w:jc w:val="center"/>
-              <w:rPr>
-                <w:rStyle w:val="Emphasis"/>
-                <w:rFonts w:ascii="Arial" w:hAnsi="Arial" w:cs="Arial"/>
-                <w:i w:val="0"/>
-                <w:iCs w:val="0"/>
-              </w:rPr>
-            </w:pPr>
-          </w:p>
-        </w:tc>
-      </w:tr>
-      <w:tr>
-        <w:trPr>
-          <w:jc w:val="center"/>
-        </w:trPr>
-        <w:tc>
-          <w:tcPr>
-            <w:tcW w:w="2906" w:type="dxa"/>
-            <w:vAlign w:val="center"/>
-          </w:tcPr>
-          <w:p>
-            <w:pPr>
-              <w:jc w:val="center"/>
-              <w:rPr>
-                <w:rStyle w:val="Emphasis"/>
-                <w:rFonts w:ascii="Arial" w:hAnsi="Arial" w:cs="Arial"/>
-                <w:i w:val="0"/>
-                <w:iCs w:val="0"/>
-              </w:rPr>
-            </w:pPr>
-          </w:p>
-          <w:p>
-            <w:pPr>
-              <w:jc w:val="center"/>
-              <w:rPr>
-                <w:rStyle w:val="Emphasis"/>
-                <w:rFonts w:ascii="Arial" w:hAnsi="Arial" w:cs="Arial"/>
-                <w:i w:val="0"/>
-                <w:iCs w:val="0"/>
-              </w:rPr>
-            </w:pPr>
-          </w:p>
-        </w:tc>
-        <w:tc>
-          <w:tcPr>
-            <w:tcW w:w="2907" w:type="dxa"/>
-            <w:vAlign w:val="center"/>
-          </w:tcPr>
-          <w:p>
-            <w:pPr>
-              <w:jc w:val="center"/>
-              <w:rPr>
-                <w:rStyle w:val="Emphasis"/>
-                <w:rFonts w:ascii="Arial" w:hAnsi="Arial" w:cs="Arial"/>
-                <w:i w:val="0"/>
-                <w:iCs w:val="0"/>
-              </w:rPr>
-            </w:pPr>
-          </w:p>
-        </w:tc>
-        <w:tc>
-          <w:tcPr>
-            <w:tcW w:w="2907" w:type="dxa"/>
-            <w:vAlign w:val="center"/>
-          </w:tcPr>
-          <w:p>
-            <w:pPr>
-              <w:jc w:val="center"/>
-              <w:rPr>
-                <w:rStyle w:val="Emphasis"/>
-                <w:rFonts w:ascii="Arial" w:hAnsi="Arial" w:cs="Arial"/>
-                <w:i w:val="0"/>
-                <w:iCs w:val="0"/>
-              </w:rPr>
-            </w:pPr>
-          </w:p>
-        </w:tc>
-      </w:tr>
-      <w:tr>
-        <w:trPr>
-          <w:jc w:val="center"/>
-        </w:trPr>
-        <w:tc>
-          <w:tcPr>
-            <w:tcW w:w="2906" w:type="dxa"/>
-            <w:vAlign w:val="center"/>
-          </w:tcPr>
-          <w:p>
-            <w:pPr>
-              <w:jc w:val="center"/>
-              <w:rPr>
-                <w:rStyle w:val="Emphasis"/>
-                <w:rFonts w:ascii="Arial" w:hAnsi="Arial" w:cs="Arial"/>
-                <w:i w:val="0"/>
-                <w:iCs w:val="0"/>
-              </w:rPr>
-            </w:pPr>
-          </w:p>
-          <w:p>
-            <w:pPr>
-              <w:jc w:val="center"/>
-              <w:rPr>
-                <w:rStyle w:val="Emphasis"/>
-                <w:rFonts w:ascii="Arial" w:hAnsi="Arial" w:cs="Arial"/>
-                <w:i w:val="0"/>
-                <w:iCs w:val="0"/>
-              </w:rPr>
-            </w:pPr>
-          </w:p>
-        </w:tc>
-        <w:tc>
-          <w:tcPr>
-            <w:tcW w:w="2907" w:type="dxa"/>
-            <w:vAlign w:val="center"/>
-          </w:tcPr>
-          <w:p>
-            <w:pPr>
-              <w:jc w:val="center"/>
-              <w:rPr>
-                <w:rStyle w:val="Emphasis"/>
-                <w:rFonts w:ascii="Arial" w:hAnsi="Arial" w:cs="Arial"/>
-                <w:i w:val="0"/>
-                <w:iCs w:val="0"/>
-              </w:rPr>
-            </w:pPr>
-          </w:p>
-        </w:tc>
-        <w:tc>
-          <w:tcPr>
-            <w:tcW w:w="2907" w:type="dxa"/>
-            <w:vAlign w:val="center"/>
-          </w:tcPr>
-          <w:p>
-            <w:pPr>
-              <w:jc w:val="center"/>
-              <w:rPr>
-                <w:rStyle w:val="Emphasis"/>
-                <w:rFonts w:ascii="Arial" w:hAnsi="Arial" w:cs="Arial"/>
-                <w:i w:val="0"/>
-                <w:iCs w:val="0"/>
-              </w:rPr>
-            </w:pPr>
-          </w:p>
-        </w:tc>
-      </w:tr>
-      <w:tr>
-        <w:trPr>
-          <w:jc w:val="center"/>
-        </w:trPr>
-        <w:tc>
-          <w:tcPr>
-            <w:tcW w:w="2906" w:type="dxa"/>
-            <w:vAlign w:val="center"/>
-          </w:tcPr>
-          <w:p>
-            <w:pPr>
-              <w:jc w:val="center"/>
-              <w:rPr>
-                <w:rStyle w:val="Emphasis"/>
-                <w:rFonts w:ascii="Arial" w:hAnsi="Arial" w:cs="Arial"/>
-                <w:i w:val="0"/>
-                <w:iCs w:val="0"/>
-              </w:rPr>
-            </w:pPr>
-          </w:p>
-          <w:p>
-            <w:pPr>
-              <w:jc w:val="center"/>
-              <w:rPr>
-                <w:rStyle w:val="Emphasis"/>
-                <w:rFonts w:ascii="Arial" w:hAnsi="Arial" w:cs="Arial"/>
-                <w:i w:val="0"/>
-                <w:iCs w:val="0"/>
-              </w:rPr>
-            </w:pPr>
-          </w:p>
-        </w:tc>
-        <w:tc>
-          <w:tcPr>
-            <w:tcW w:w="2907" w:type="dxa"/>
-            <w:vAlign w:val="center"/>
-          </w:tcPr>
-          <w:p>
-            <w:pPr>
-              <w:jc w:val="center"/>
-              <w:rPr>
-                <w:rStyle w:val="Emphasis"/>
-                <w:rFonts w:ascii="Arial" w:hAnsi="Arial" w:cs="Arial"/>
-                <w:i w:val="0"/>
-                <w:iCs w:val="0"/>
-              </w:rPr>
-            </w:pPr>
-          </w:p>
-        </w:tc>
-        <w:tc>
-          <w:tcPr>
-            <w:tcW w:w="2907" w:type="dxa"/>
-            <w:vAlign w:val="center"/>
-          </w:tcPr>
-          <w:p>
-            <w:pPr>
-              <w:jc w:val="center"/>
-              <w:rPr>
-                <w:rStyle w:val="Emphasis"/>
-                <w:rFonts w:ascii="Arial" w:hAnsi="Arial" w:cs="Arial"/>
-                <w:i w:val="0"/>
-                <w:iCs w:val="0"/>
-              </w:rPr>
-            </w:pPr>
-          </w:p>
-        </w:tc>
-      </w:tr>
-      <w:tr>
-        <w:trPr>
-          <w:jc w:val="center"/>
-        </w:trPr>
-        <w:tc>
-          <w:tcPr>
-            <w:tcW w:w="2906" w:type="dxa"/>
-            <w:vAlign w:val="center"/>
-          </w:tcPr>
-          <w:p>
-            <w:pPr>
-              <w:jc w:val="center"/>
-              <w:rPr>
-                <w:rStyle w:val="Emphasis"/>
-                <w:rFonts w:ascii="Arial" w:hAnsi="Arial" w:cs="Arial"/>
-                <w:i w:val="0"/>
-                <w:iCs w:val="0"/>
-              </w:rPr>
-            </w:pPr>
-          </w:p>
-          <w:p>
-            <w:pPr>
-              <w:jc w:val="center"/>
-              <w:rPr>
-                <w:rStyle w:val="Emphasis"/>
-                <w:rFonts w:ascii="Arial" w:hAnsi="Arial" w:cs="Arial"/>
-                <w:i w:val="0"/>
-                <w:iCs w:val="0"/>
-              </w:rPr>
-            </w:pPr>
-          </w:p>
-        </w:tc>
-        <w:tc>
-          <w:tcPr>
-            <w:tcW w:w="2907" w:type="dxa"/>
-            <w:vAlign w:val="center"/>
-          </w:tcPr>
-          <w:p>
-            <w:pPr>
-              <w:jc w:val="center"/>
-              <w:rPr>
-                <w:rStyle w:val="Emphasis"/>
-                <w:rFonts w:ascii="Arial" w:hAnsi="Arial" w:cs="Arial"/>
-                <w:i w:val="0"/>
-                <w:iCs w:val="0"/>
-              </w:rPr>
-            </w:pPr>
-          </w:p>
-        </w:tc>
-        <w:tc>
-          <w:tcPr>
-            <w:tcW w:w="2907" w:type="dxa"/>
+            <w:tcW w:w="2833" w:type="dxa"/>
+            <w:vAlign w:val="center"/>
+          </w:tcPr>
+          <w:p>
+            <w:pPr>
+              <w:jc w:val="center"/>
+              <w:rPr>
+                <w:rStyle w:val="Emphasis"/>
+                <w:rFonts w:ascii="Arial" w:hAnsi="Arial" w:cs="Arial"/>
+                <w:i w:val="0"/>
+                <w:iCs w:val="0"/>
+              </w:rPr>
+            </w:pPr>
+          </w:p>
+          <w:p>
+            <w:pPr>
+              <w:jc w:val="center"/>
+              <w:rPr>
+                <w:rStyle w:val="Emphasis"/>
+                <w:rFonts w:ascii="Arial" w:hAnsi="Arial" w:cs="Arial"/>
+                <w:i w:val="0"/>
+                <w:iCs w:val="0"/>
+              </w:rPr>
+            </w:pPr>
+          </w:p>
+        </w:tc>
+        <w:tc>
+          <w:tcPr>
+            <w:tcW w:w="2823" w:type="dxa"/>
+            <w:vAlign w:val="center"/>
+          </w:tcPr>
+          <w:p>
+            <w:pPr>
+              <w:jc w:val="center"/>
+              <w:rPr>
+                <w:rStyle w:val="Emphasis"/>
+                <w:rFonts w:ascii="Arial" w:hAnsi="Arial" w:cs="Arial"/>
+                <w:i w:val="0"/>
+                <w:iCs w:val="0"/>
+              </w:rPr>
+            </w:pPr>
+          </w:p>
+        </w:tc>
+        <w:tc>
+          <w:tcPr>
+            <w:tcW w:w="2838" w:type="dxa"/>
             <w:vAlign w:val="center"/>
           </w:tcPr>
           <w:p>

</xml_diff>